<commit_message>
Double-check Table 1 and Table 2
Reran Table 1 and Table 2 using the deidentified data that we will upload to NACJD to make sure the results haven't changed. They haven't.
</commit_message>
<xml_diff>
--- a/markdown/table_reporting_patterns.docx
+++ b/markdown/table_reporting_patterns.docx
@@ -77,7 +77,7 @@
               <w:jc w:val="left"/>
             </w:pPr>
             <w:r>
-              <w:t xml:space="preserve">Reported</w:t>
+              <w:t xml:space="preserve">Matched</w:t>
             </w:r>
           </w:p>
         </w:tc>
@@ -94,7 +94,7 @@
               <w:jc w:val="left"/>
             </w:pPr>
             <w:r>
-              <w:t xml:space="preserve">Reported - Valid</w:t>
+              <w:t xml:space="preserve">Valid Disposition</w:t>
             </w:r>
           </w:p>
         </w:tc>
@@ -111,7 +111,7 @@
               <w:jc w:val="left"/>
             </w:pPr>
             <w:r>
-              <w:t xml:space="preserve">Reported - Invalid</w:t>
+              <w:t xml:space="preserve">Invalid Disposition</w:t>
             </w:r>
           </w:p>
         </w:tc>
@@ -128,7 +128,7 @@
               <w:jc w:val="left"/>
             </w:pPr>
             <w:r>
-              <w:t xml:space="preserve">Reported - Other</w:t>
+              <w:t xml:space="preserve">Other Disposition</w:t>
             </w:r>
           </w:p>
         </w:tc>
@@ -136,7 +136,9 @@
       <w:tr>
         <w:tc>
           <w:p>
-            <w:pStyle w:val="Compact"/>
+            <w:pPr>
+              <w:pStyle w:val="Compact"/>
+            </w:pPr>
           </w:p>
         </w:tc>
         <w:tc>
@@ -192,51 +194,51 @@
               <w:jc w:val="left"/>
             </w:pPr>
             <w:r>
-              <w:t xml:space="preserve">Unusual odor (e.g. urine, feces)</w:t>
-            </w:r>
-          </w:p>
-        </w:tc>
-        <w:tc>
-          <w:p>
-            <w:pPr>
-              <w:pStyle w:val="Compact"/>
-              <w:jc w:val="left"/>
-            </w:pPr>
-            <w:r>
-              <w:t xml:space="preserve">10 (12.3)</w:t>
-            </w:r>
-          </w:p>
-        </w:tc>
-        <w:tc>
-          <w:p>
-            <w:pPr>
-              <w:pStyle w:val="Compact"/>
-              <w:jc w:val="left"/>
-            </w:pPr>
-            <w:r>
-              <w:t xml:space="preserve">8 (80.0)</w:t>
-            </w:r>
-          </w:p>
-        </w:tc>
-        <w:tc>
-          <w:p>
-            <w:pPr>
-              <w:pStyle w:val="Compact"/>
-              <w:jc w:val="left"/>
-            </w:pPr>
-            <w:r>
-              <w:t xml:space="preserve">1 (10.0)</w:t>
-            </w:r>
-          </w:p>
-        </w:tc>
-        <w:tc>
-          <w:p>
-            <w:pPr>
-              <w:pStyle w:val="Compact"/>
-              <w:jc w:val="left"/>
-            </w:pPr>
-            <w:r>
-              <w:t xml:space="preserve">1 (10.0)</w:t>
+              <w:t xml:space="preserve">Unusual odor (e.g. urine, feces)</w:t>
+            </w:r>
+          </w:p>
+        </w:tc>
+        <w:tc>
+          <w:p>
+            <w:pPr>
+              <w:pStyle w:val="Compact"/>
+              <w:jc w:val="left"/>
+            </w:pPr>
+            <w:r>
+              <w:t xml:space="preserve">10</w:t>
+            </w:r>
+          </w:p>
+        </w:tc>
+        <w:tc>
+          <w:p>
+            <w:pPr>
+              <w:pStyle w:val="Compact"/>
+              <w:jc w:val="left"/>
+            </w:pPr>
+            <w:r>
+              <w:t xml:space="preserve">8 (80.0%)</w:t>
+            </w:r>
+          </w:p>
+        </w:tc>
+        <w:tc>
+          <w:p>
+            <w:pPr>
+              <w:pStyle w:val="Compact"/>
+              <w:jc w:val="left"/>
+            </w:pPr>
+            <w:r>
+              <w:t xml:space="preserve">1 (10.0%)</w:t>
+            </w:r>
+          </w:p>
+        </w:tc>
+        <w:tc>
+          <w:p>
+            <w:pPr>
+              <w:pStyle w:val="Compact"/>
+              <w:jc w:val="left"/>
+            </w:pPr>
+            <w:r>
+              <w:t xml:space="preserve">1 (10.0%)</w:t>
             </w:r>
           </w:p>
         </w:tc>
@@ -260,40 +262,40 @@
               <w:jc w:val="left"/>
             </w:pPr>
             <w:r>
-              <w:t xml:space="preserve">3 (50.0)</w:t>
-            </w:r>
-          </w:p>
-        </w:tc>
-        <w:tc>
-          <w:p>
-            <w:pPr>
-              <w:pStyle w:val="Compact"/>
-              <w:jc w:val="left"/>
-            </w:pPr>
-            <w:r>
-              <w:t xml:space="preserve">3 (100.0)</w:t>
-            </w:r>
-          </w:p>
-        </w:tc>
-        <w:tc>
-          <w:p>
-            <w:pPr>
-              <w:pStyle w:val="Compact"/>
-              <w:jc w:val="left"/>
-            </w:pPr>
-            <w:r>
-              <w:t xml:space="preserve">0 (0.0)</w:t>
-            </w:r>
-          </w:p>
-        </w:tc>
-        <w:tc>
-          <w:p>
-            <w:pPr>
-              <w:pStyle w:val="Compact"/>
-              <w:jc w:val="left"/>
-            </w:pPr>
-            <w:r>
-              <w:t xml:space="preserve">0 (0.0)</w:t>
+              <w:t xml:space="preserve">3</w:t>
+            </w:r>
+          </w:p>
+        </w:tc>
+        <w:tc>
+          <w:p>
+            <w:pPr>
+              <w:pStyle w:val="Compact"/>
+              <w:jc w:val="left"/>
+            </w:pPr>
+            <w:r>
+              <w:t xml:space="preserve">3 (100.0%)</w:t>
+            </w:r>
+          </w:p>
+        </w:tc>
+        <w:tc>
+          <w:p>
+            <w:pPr>
+              <w:pStyle w:val="Compact"/>
+              <w:jc w:val="left"/>
+            </w:pPr>
+            <w:r>
+              <w:t xml:space="preserve">0 (0.0%)</w:t>
+            </w:r>
+          </w:p>
+        </w:tc>
+        <w:tc>
+          <w:p>
+            <w:pPr>
+              <w:pStyle w:val="Compact"/>
+              <w:jc w:val="left"/>
+            </w:pPr>
+            <w:r>
+              <w:t xml:space="preserve">0 (0.0%)</w:t>
             </w:r>
           </w:p>
         </w:tc>
@@ -317,40 +319,40 @@
               <w:jc w:val="left"/>
             </w:pPr>
             <w:r>
-              <w:t xml:space="preserve">11 (26.2)</w:t>
-            </w:r>
-          </w:p>
-        </w:tc>
-        <w:tc>
-          <w:p>
-            <w:pPr>
-              <w:pStyle w:val="Compact"/>
-              <w:jc w:val="left"/>
-            </w:pPr>
-            <w:r>
-              <w:t xml:space="preserve">10 (90.9)</w:t>
-            </w:r>
-          </w:p>
-        </w:tc>
-        <w:tc>
-          <w:p>
-            <w:pPr>
-              <w:pStyle w:val="Compact"/>
-              <w:jc w:val="left"/>
-            </w:pPr>
-            <w:r>
-              <w:t xml:space="preserve">0 (0.0)</w:t>
-            </w:r>
-          </w:p>
-        </w:tc>
-        <w:tc>
-          <w:p>
-            <w:pPr>
-              <w:pStyle w:val="Compact"/>
-              <w:jc w:val="left"/>
-            </w:pPr>
-            <w:r>
-              <w:t xml:space="preserve">1 (0.0)</w:t>
+              <w:t xml:space="preserve">11</w:t>
+            </w:r>
+          </w:p>
+        </w:tc>
+        <w:tc>
+          <w:p>
+            <w:pPr>
+              <w:pStyle w:val="Compact"/>
+              <w:jc w:val="left"/>
+            </w:pPr>
+            <w:r>
+              <w:t xml:space="preserve">10 (90.9%)</w:t>
+            </w:r>
+          </w:p>
+        </w:tc>
+        <w:tc>
+          <w:p>
+            <w:pPr>
+              <w:pStyle w:val="Compact"/>
+              <w:jc w:val="left"/>
+            </w:pPr>
+            <w:r>
+              <w:t xml:space="preserve">0 (0.0%)</w:t>
+            </w:r>
+          </w:p>
+        </w:tc>
+        <w:tc>
+          <w:p>
+            <w:pPr>
+              <w:pStyle w:val="Compact"/>
+              <w:jc w:val="left"/>
+            </w:pPr>
+            <w:r>
+              <w:t xml:space="preserve">1 (9.1%)</w:t>
             </w:r>
           </w:p>
         </w:tc>
@@ -363,51 +365,51 @@
               <w:jc w:val="left"/>
             </w:pPr>
             <w:r>
-              <w:t xml:space="preserve">Living environment poses a health or safety concern (e.g. fire hazard, insect or rodent infestation, urine or feces present)</w:t>
-            </w:r>
-          </w:p>
-        </w:tc>
-        <w:tc>
-          <w:p>
-            <w:pPr>
-              <w:pStyle w:val="Compact"/>
-              <w:jc w:val="left"/>
-            </w:pPr>
-            <w:r>
-              <w:t xml:space="preserve">9 (21.4)</w:t>
-            </w:r>
-          </w:p>
-        </w:tc>
-        <w:tc>
-          <w:p>
-            <w:pPr>
-              <w:pStyle w:val="Compact"/>
-              <w:jc w:val="left"/>
-            </w:pPr>
-            <w:r>
-              <w:t xml:space="preserve">8 (88.9)</w:t>
-            </w:r>
-          </w:p>
-        </w:tc>
-        <w:tc>
-          <w:p>
-            <w:pPr>
-              <w:pStyle w:val="Compact"/>
-              <w:jc w:val="left"/>
-            </w:pPr>
-            <w:r>
-              <w:t xml:space="preserve">0 (0.0)</w:t>
-            </w:r>
-          </w:p>
-        </w:tc>
-        <w:tc>
-          <w:p>
-            <w:pPr>
-              <w:pStyle w:val="Compact"/>
-              <w:jc w:val="left"/>
-            </w:pPr>
-            <w:r>
-              <w:t xml:space="preserve">1 (0.0)</w:t>
+              <w:t xml:space="preserve">Living environment poses a health or safety concern (e.g. fire hazard, insect or rodent infestation, urine or feces present)</w:t>
+            </w:r>
+          </w:p>
+        </w:tc>
+        <w:tc>
+          <w:p>
+            <w:pPr>
+              <w:pStyle w:val="Compact"/>
+              <w:jc w:val="left"/>
+            </w:pPr>
+            <w:r>
+              <w:t xml:space="preserve">9</w:t>
+            </w:r>
+          </w:p>
+        </w:tc>
+        <w:tc>
+          <w:p>
+            <w:pPr>
+              <w:pStyle w:val="Compact"/>
+              <w:jc w:val="left"/>
+            </w:pPr>
+            <w:r>
+              <w:t xml:space="preserve">8 (88.9%)</w:t>
+            </w:r>
+          </w:p>
+        </w:tc>
+        <w:tc>
+          <w:p>
+            <w:pPr>
+              <w:pStyle w:val="Compact"/>
+              <w:jc w:val="left"/>
+            </w:pPr>
+            <w:r>
+              <w:t xml:space="preserve">0 (0.0%)</w:t>
+            </w:r>
+          </w:p>
+        </w:tc>
+        <w:tc>
+          <w:p>
+            <w:pPr>
+              <w:pStyle w:val="Compact"/>
+              <w:jc w:val="left"/>
+            </w:pPr>
+            <w:r>
+              <w:t xml:space="preserve">1 (11.1%)</w:t>
             </w:r>
           </w:p>
         </w:tc>
@@ -431,40 +433,40 @@
               <w:jc w:val="left"/>
             </w:pPr>
             <w:r>
-              <w:t xml:space="preserve">1 (11.1)</w:t>
-            </w:r>
-          </w:p>
-        </w:tc>
-        <w:tc>
-          <w:p>
-            <w:pPr>
-              <w:pStyle w:val="Compact"/>
-              <w:jc w:val="left"/>
-            </w:pPr>
-            <w:r>
-              <w:t xml:space="preserve">1 (100.0)</w:t>
-            </w:r>
-          </w:p>
-        </w:tc>
-        <w:tc>
-          <w:p>
-            <w:pPr>
-              <w:pStyle w:val="Compact"/>
-              <w:jc w:val="left"/>
-            </w:pPr>
-            <w:r>
-              <w:t xml:space="preserve">0 (0.0)</w:t>
-            </w:r>
-          </w:p>
-        </w:tc>
-        <w:tc>
-          <w:p>
-            <w:pPr>
-              <w:pStyle w:val="Compact"/>
-              <w:jc w:val="left"/>
-            </w:pPr>
-            <w:r>
-              <w:t xml:space="preserve">0 (0.0)</w:t>
+              <w:t xml:space="preserve">1</w:t>
+            </w:r>
+          </w:p>
+        </w:tc>
+        <w:tc>
+          <w:p>
+            <w:pPr>
+              <w:pStyle w:val="Compact"/>
+              <w:jc w:val="left"/>
+            </w:pPr>
+            <w:r>
+              <w:t xml:space="preserve">1 (100.0%)</w:t>
+            </w:r>
+          </w:p>
+        </w:tc>
+        <w:tc>
+          <w:p>
+            <w:pPr>
+              <w:pStyle w:val="Compact"/>
+              <w:jc w:val="left"/>
+            </w:pPr>
+            <w:r>
+              <w:t xml:space="preserve">0 (0.0%)</w:t>
+            </w:r>
+          </w:p>
+        </w:tc>
+        <w:tc>
+          <w:p>
+            <w:pPr>
+              <w:pStyle w:val="Compact"/>
+              <w:jc w:val="left"/>
+            </w:pPr>
+            <w:r>
+              <w:t xml:space="preserve">0 (0.0%)</w:t>
             </w:r>
           </w:p>
         </w:tc>
@@ -477,51 +479,51 @@
               <w:jc w:val="left"/>
             </w:pPr>
             <w:r>
-              <w:t xml:space="preserve">To lack knowledge of the patient/older adult's medical need(s)</w:t>
-            </w:r>
-          </w:p>
-        </w:tc>
-        <w:tc>
-          <w:p>
-            <w:pPr>
-              <w:pStyle w:val="Compact"/>
-              <w:jc w:val="left"/>
-            </w:pPr>
-            <w:r>
-              <w:t xml:space="preserve">5 (22.7)</w:t>
-            </w:r>
-          </w:p>
-        </w:tc>
-        <w:tc>
-          <w:p>
-            <w:pPr>
-              <w:pStyle w:val="Compact"/>
-              <w:jc w:val="left"/>
-            </w:pPr>
-            <w:r>
-              <w:t xml:space="preserve">3 (60.0)</w:t>
-            </w:r>
-          </w:p>
-        </w:tc>
-        <w:tc>
-          <w:p>
-            <w:pPr>
-              <w:pStyle w:val="Compact"/>
-              <w:jc w:val="left"/>
-            </w:pPr>
-            <w:r>
-              <w:t xml:space="preserve">1 (20.0)</w:t>
-            </w:r>
-          </w:p>
-        </w:tc>
-        <w:tc>
-          <w:p>
-            <w:pPr>
-              <w:pStyle w:val="Compact"/>
-              <w:jc w:val="left"/>
-            </w:pPr>
-            <w:r>
-              <w:t xml:space="preserve">1 (20.0)</w:t>
+              <w:t xml:space="preserve">To lack knowledge of the patient/older adult’s medical need(s)</w:t>
+            </w:r>
+          </w:p>
+        </w:tc>
+        <w:tc>
+          <w:p>
+            <w:pPr>
+              <w:pStyle w:val="Compact"/>
+              <w:jc w:val="left"/>
+            </w:pPr>
+            <w:r>
+              <w:t xml:space="preserve">5</w:t>
+            </w:r>
+          </w:p>
+        </w:tc>
+        <w:tc>
+          <w:p>
+            <w:pPr>
+              <w:pStyle w:val="Compact"/>
+              <w:jc w:val="left"/>
+            </w:pPr>
+            <w:r>
+              <w:t xml:space="preserve">3 (60.0%)</w:t>
+            </w:r>
+          </w:p>
+        </w:tc>
+        <w:tc>
+          <w:p>
+            <w:pPr>
+              <w:pStyle w:val="Compact"/>
+              <w:jc w:val="left"/>
+            </w:pPr>
+            <w:r>
+              <w:t xml:space="preserve">1 (20.0%)</w:t>
+            </w:r>
+          </w:p>
+        </w:tc>
+        <w:tc>
+          <w:p>
+            <w:pPr>
+              <w:pStyle w:val="Compact"/>
+              <w:jc w:val="left"/>
+            </w:pPr>
+            <w:r>
+              <w:t xml:space="preserve">1 (20.0%)</w:t>
             </w:r>
           </w:p>
         </w:tc>
@@ -545,40 +547,40 @@
               <w:jc w:val="left"/>
             </w:pPr>
             <w:r>
-              <w:t xml:space="preserve">2 (18.2)</w:t>
-            </w:r>
-          </w:p>
-        </w:tc>
-        <w:tc>
-          <w:p>
-            <w:pPr>
-              <w:pStyle w:val="Compact"/>
-              <w:jc w:val="left"/>
-            </w:pPr>
-            <w:r>
-              <w:t xml:space="preserve">2 (100.0)</w:t>
-            </w:r>
-          </w:p>
-        </w:tc>
-        <w:tc>
-          <w:p>
-            <w:pPr>
-              <w:pStyle w:val="Compact"/>
-              <w:jc w:val="left"/>
-            </w:pPr>
-            <w:r>
-              <w:t xml:space="preserve">0 (0.0)</w:t>
-            </w:r>
-          </w:p>
-        </w:tc>
-        <w:tc>
-          <w:p>
-            <w:pPr>
-              <w:pStyle w:val="Compact"/>
-              <w:jc w:val="left"/>
-            </w:pPr>
-            <w:r>
-              <w:t xml:space="preserve">0 (0.0)</w:t>
+              <w:t xml:space="preserve">2</w:t>
+            </w:r>
+          </w:p>
+        </w:tc>
+        <w:tc>
+          <w:p>
+            <w:pPr>
+              <w:pStyle w:val="Compact"/>
+              <w:jc w:val="left"/>
+            </w:pPr>
+            <w:r>
+              <w:t xml:space="preserve">2 (100.0%)</w:t>
+            </w:r>
+          </w:p>
+        </w:tc>
+        <w:tc>
+          <w:p>
+            <w:pPr>
+              <w:pStyle w:val="Compact"/>
+              <w:jc w:val="left"/>
+            </w:pPr>
+            <w:r>
+              <w:t xml:space="preserve">0 (0.0%)</w:t>
+            </w:r>
+          </w:p>
+        </w:tc>
+        <w:tc>
+          <w:p>
+            <w:pPr>
+              <w:pStyle w:val="Compact"/>
+              <w:jc w:val="left"/>
+            </w:pPr>
+            <w:r>
+              <w:t xml:space="preserve">0 (0.0%)</w:t>
             </w:r>
           </w:p>
         </w:tc>
@@ -602,40 +604,40 @@
               <w:jc w:val="left"/>
             </w:pPr>
             <w:r>
-              <w:t xml:space="preserve">3 (15.8)</w:t>
-            </w:r>
-          </w:p>
-        </w:tc>
-        <w:tc>
-          <w:p>
-            <w:pPr>
-              <w:pStyle w:val="Compact"/>
-              <w:jc w:val="left"/>
-            </w:pPr>
-            <w:r>
-              <w:t xml:space="preserve">1 (33.3)</w:t>
-            </w:r>
-          </w:p>
-        </w:tc>
-        <w:tc>
-          <w:p>
-            <w:pPr>
-              <w:pStyle w:val="Compact"/>
-              <w:jc w:val="left"/>
-            </w:pPr>
-            <w:r>
-              <w:t xml:space="preserve">1 (33.3)</w:t>
-            </w:r>
-          </w:p>
-        </w:tc>
-        <w:tc>
-          <w:p>
-            <w:pPr>
-              <w:pStyle w:val="Compact"/>
-              <w:jc w:val="left"/>
-            </w:pPr>
-            <w:r>
-              <w:t xml:space="preserve">1 (33.3)</w:t>
+              <w:t xml:space="preserve">3</w:t>
+            </w:r>
+          </w:p>
+        </w:tc>
+        <w:tc>
+          <w:p>
+            <w:pPr>
+              <w:pStyle w:val="Compact"/>
+              <w:jc w:val="left"/>
+            </w:pPr>
+            <w:r>
+              <w:t xml:space="preserve">1 (33.3%)</w:t>
+            </w:r>
+          </w:p>
+        </w:tc>
+        <w:tc>
+          <w:p>
+            <w:pPr>
+              <w:pStyle w:val="Compact"/>
+              <w:jc w:val="left"/>
+            </w:pPr>
+            <w:r>
+              <w:t xml:space="preserve">1 (33.3%)</w:t>
+            </w:r>
+          </w:p>
+        </w:tc>
+        <w:tc>
+          <w:p>
+            <w:pPr>
+              <w:pStyle w:val="Compact"/>
+              <w:jc w:val="left"/>
+            </w:pPr>
+            <w:r>
+              <w:t xml:space="preserve">1 (33.3%)</w:t>
             </w:r>
           </w:p>
         </w:tc>
@@ -659,40 +661,40 @@
               <w:jc w:val="left"/>
             </w:pPr>
             <w:r>
-              <w:t xml:space="preserve">2 (18.2)</w:t>
-            </w:r>
-          </w:p>
-        </w:tc>
-        <w:tc>
-          <w:p>
-            <w:pPr>
-              <w:pStyle w:val="Compact"/>
-              <w:jc w:val="left"/>
-            </w:pPr>
-            <w:r>
-              <w:t xml:space="preserve">1 (50.0)</w:t>
-            </w:r>
-          </w:p>
-        </w:tc>
-        <w:tc>
-          <w:p>
-            <w:pPr>
-              <w:pStyle w:val="Compact"/>
-              <w:jc w:val="left"/>
-            </w:pPr>
-            <w:r>
-              <w:t xml:space="preserve">0 (0.0)</w:t>
-            </w:r>
-          </w:p>
-        </w:tc>
-        <w:tc>
-          <w:p>
-            <w:pPr>
-              <w:pStyle w:val="Compact"/>
-              <w:jc w:val="left"/>
-            </w:pPr>
-            <w:r>
-              <w:t xml:space="preserve">1 (0.0)</w:t>
+              <w:t xml:space="preserve">2</w:t>
+            </w:r>
+          </w:p>
+        </w:tc>
+        <w:tc>
+          <w:p>
+            <w:pPr>
+              <w:pStyle w:val="Compact"/>
+              <w:jc w:val="left"/>
+            </w:pPr>
+            <w:r>
+              <w:t xml:space="preserve">1 (50.0%)</w:t>
+            </w:r>
+          </w:p>
+        </w:tc>
+        <w:tc>
+          <w:p>
+            <w:pPr>
+              <w:pStyle w:val="Compact"/>
+              <w:jc w:val="left"/>
+            </w:pPr>
+            <w:r>
+              <w:t xml:space="preserve">0 (0.0%)</w:t>
+            </w:r>
+          </w:p>
+        </w:tc>
+        <w:tc>
+          <w:p>
+            <w:pPr>
+              <w:pStyle w:val="Compact"/>
+              <w:jc w:val="left"/>
+            </w:pPr>
+            <w:r>
+              <w:t xml:space="preserve">1 (50.0%)</w:t>
             </w:r>
           </w:p>
         </w:tc>
@@ -705,51 +707,51 @@
               <w:jc w:val="left"/>
             </w:pPr>
             <w:r>
-              <w:t xml:space="preserve">Overly concerned (e.g. anxious, hovering)</w:t>
-            </w:r>
-          </w:p>
-        </w:tc>
-        <w:tc>
-          <w:p>
-            <w:pPr>
-              <w:pStyle w:val="Compact"/>
-              <w:jc w:val="left"/>
-            </w:pPr>
-            <w:r>
-              <w:t xml:space="preserve">2 (20.0)</w:t>
-            </w:r>
-          </w:p>
-        </w:tc>
-        <w:tc>
-          <w:p>
-            <w:pPr>
-              <w:pStyle w:val="Compact"/>
-              <w:jc w:val="left"/>
-            </w:pPr>
-            <w:r>
-              <w:t xml:space="preserve">2 (100.0)</w:t>
-            </w:r>
-          </w:p>
-        </w:tc>
-        <w:tc>
-          <w:p>
-            <w:pPr>
-              <w:pStyle w:val="Compact"/>
-              <w:jc w:val="left"/>
-            </w:pPr>
-            <w:r>
-              <w:t xml:space="preserve">0 (0.0)</w:t>
-            </w:r>
-          </w:p>
-        </w:tc>
-        <w:tc>
-          <w:p>
-            <w:pPr>
-              <w:pStyle w:val="Compact"/>
-              <w:jc w:val="left"/>
-            </w:pPr>
-            <w:r>
-              <w:t xml:space="preserve">0 (0.0)</w:t>
+              <w:t xml:space="preserve">Overly concerned (e.g. anxious, hovering)</w:t>
+            </w:r>
+          </w:p>
+        </w:tc>
+        <w:tc>
+          <w:p>
+            <w:pPr>
+              <w:pStyle w:val="Compact"/>
+              <w:jc w:val="left"/>
+            </w:pPr>
+            <w:r>
+              <w:t xml:space="preserve">2</w:t>
+            </w:r>
+          </w:p>
+        </w:tc>
+        <w:tc>
+          <w:p>
+            <w:pPr>
+              <w:pStyle w:val="Compact"/>
+              <w:jc w:val="left"/>
+            </w:pPr>
+            <w:r>
+              <w:t xml:space="preserve">2 (100.0%)</w:t>
+            </w:r>
+          </w:p>
+        </w:tc>
+        <w:tc>
+          <w:p>
+            <w:pPr>
+              <w:pStyle w:val="Compact"/>
+              <w:jc w:val="left"/>
+            </w:pPr>
+            <w:r>
+              <w:t xml:space="preserve">0 (0.0%)</w:t>
+            </w:r>
+          </w:p>
+        </w:tc>
+        <w:tc>
+          <w:p>
+            <w:pPr>
+              <w:pStyle w:val="Compact"/>
+              <w:jc w:val="left"/>
+            </w:pPr>
+            <w:r>
+              <w:t xml:space="preserve">0 (0.0%)</w:t>
             </w:r>
           </w:p>
         </w:tc>
@@ -773,40 +775,40 @@
               <w:jc w:val="left"/>
             </w:pPr>
             <w:r>
-              <w:t xml:space="preserve">0 (0.0)</w:t>
-            </w:r>
-          </w:p>
-        </w:tc>
-        <w:tc>
-          <w:p>
-            <w:pPr>
-              <w:pStyle w:val="Compact"/>
-              <w:jc w:val="left"/>
-            </w:pPr>
-            <w:r>
-              <w:t xml:space="preserve">0 (0.0)</w:t>
-            </w:r>
-          </w:p>
-        </w:tc>
-        <w:tc>
-          <w:p>
-            <w:pPr>
-              <w:pStyle w:val="Compact"/>
-              <w:jc w:val="left"/>
-            </w:pPr>
-            <w:r>
-              <w:t xml:space="preserve">0 (0.0)</w:t>
-            </w:r>
-          </w:p>
-        </w:tc>
-        <w:tc>
-          <w:p>
-            <w:pPr>
-              <w:pStyle w:val="Compact"/>
-              <w:jc w:val="left"/>
-            </w:pPr>
-            <w:r>
-              <w:t xml:space="preserve">0 (0.0)</w:t>
+              <w:t xml:space="preserve">0</w:t>
+            </w:r>
+          </w:p>
+        </w:tc>
+        <w:tc>
+          <w:p>
+            <w:pPr>
+              <w:pStyle w:val="Compact"/>
+              <w:jc w:val="left"/>
+            </w:pPr>
+            <w:r>
+              <w:t xml:space="preserve">0 (0.0%)</w:t>
+            </w:r>
+          </w:p>
+        </w:tc>
+        <w:tc>
+          <w:p>
+            <w:pPr>
+              <w:pStyle w:val="Compact"/>
+              <w:jc w:val="left"/>
+            </w:pPr>
+            <w:r>
+              <w:t xml:space="preserve">0 (0.0%)</w:t>
+            </w:r>
+          </w:p>
+        </w:tc>
+        <w:tc>
+          <w:p>
+            <w:pPr>
+              <w:pStyle w:val="Compact"/>
+              <w:jc w:val="left"/>
+            </w:pPr>
+            <w:r>
+              <w:t xml:space="preserve">0 (0.0%)</w:t>
             </w:r>
           </w:p>
         </w:tc>
@@ -819,51 +821,51 @@
               <w:jc w:val="left"/>
             </w:pPr>
             <w:r>
-              <w:t xml:space="preserve">To give you information that is inconsistent with the patient / older adult's account</w:t>
-            </w:r>
-          </w:p>
-        </w:tc>
-        <w:tc>
-          <w:p>
-            <w:pPr>
-              <w:pStyle w:val="Compact"/>
-              <w:jc w:val="left"/>
-            </w:pPr>
-            <w:r>
-              <w:t xml:space="preserve">0 (0.0)</w:t>
-            </w:r>
-          </w:p>
-        </w:tc>
-        <w:tc>
-          <w:p>
-            <w:pPr>
-              <w:pStyle w:val="Compact"/>
-              <w:jc w:val="left"/>
-            </w:pPr>
-            <w:r>
-              <w:t xml:space="preserve">0 (0.0)</w:t>
-            </w:r>
-          </w:p>
-        </w:tc>
-        <w:tc>
-          <w:p>
-            <w:pPr>
-              <w:pStyle w:val="Compact"/>
-              <w:jc w:val="left"/>
-            </w:pPr>
-            <w:r>
-              <w:t xml:space="preserve">0 (0.0)</w:t>
-            </w:r>
-          </w:p>
-        </w:tc>
-        <w:tc>
-          <w:p>
-            <w:pPr>
-              <w:pStyle w:val="Compact"/>
-              <w:jc w:val="left"/>
-            </w:pPr>
-            <w:r>
-              <w:t xml:space="preserve">0 (0.0)</w:t>
+              <w:t xml:space="preserve">To give you information that is inconsistent with the patient / older adult’s account</w:t>
+            </w:r>
+          </w:p>
+        </w:tc>
+        <w:tc>
+          <w:p>
+            <w:pPr>
+              <w:pStyle w:val="Compact"/>
+              <w:jc w:val="left"/>
+            </w:pPr>
+            <w:r>
+              <w:t xml:space="preserve">0</w:t>
+            </w:r>
+          </w:p>
+        </w:tc>
+        <w:tc>
+          <w:p>
+            <w:pPr>
+              <w:pStyle w:val="Compact"/>
+              <w:jc w:val="left"/>
+            </w:pPr>
+            <w:r>
+              <w:t xml:space="preserve">0 (0.0%)</w:t>
+            </w:r>
+          </w:p>
+        </w:tc>
+        <w:tc>
+          <w:p>
+            <w:pPr>
+              <w:pStyle w:val="Compact"/>
+              <w:jc w:val="left"/>
+            </w:pPr>
+            <w:r>
+              <w:t xml:space="preserve">0 (0.0%)</w:t>
+            </w:r>
+          </w:p>
+        </w:tc>
+        <w:tc>
+          <w:p>
+            <w:pPr>
+              <w:pStyle w:val="Compact"/>
+              <w:jc w:val="left"/>
+            </w:pPr>
+            <w:r>
+              <w:t xml:space="preserve">0 (0.0%)</w:t>
             </w:r>
           </w:p>
         </w:tc>
@@ -887,40 +889,40 @@
               <w:jc w:val="left"/>
             </w:pPr>
             <w:r>
-              <w:t xml:space="preserve">0 (0.0)</w:t>
-            </w:r>
-          </w:p>
-        </w:tc>
-        <w:tc>
-          <w:p>
-            <w:pPr>
-              <w:pStyle w:val="Compact"/>
-              <w:jc w:val="left"/>
-            </w:pPr>
-            <w:r>
-              <w:t xml:space="preserve">0 (0.0)</w:t>
-            </w:r>
-          </w:p>
-        </w:tc>
-        <w:tc>
-          <w:p>
-            <w:pPr>
-              <w:pStyle w:val="Compact"/>
-              <w:jc w:val="left"/>
-            </w:pPr>
-            <w:r>
-              <w:t xml:space="preserve">0 (0.0)</w:t>
-            </w:r>
-          </w:p>
-        </w:tc>
-        <w:tc>
-          <w:p>
-            <w:pPr>
-              <w:pStyle w:val="Compact"/>
-              <w:jc w:val="left"/>
-            </w:pPr>
-            <w:r>
-              <w:t xml:space="preserve">0 (0.0)</w:t>
+              <w:t xml:space="preserve">0</w:t>
+            </w:r>
+          </w:p>
+        </w:tc>
+        <w:tc>
+          <w:p>
+            <w:pPr>
+              <w:pStyle w:val="Compact"/>
+              <w:jc w:val="left"/>
+            </w:pPr>
+            <w:r>
+              <w:t xml:space="preserve">0 (0.0%)</w:t>
+            </w:r>
+          </w:p>
+        </w:tc>
+        <w:tc>
+          <w:p>
+            <w:pPr>
+              <w:pStyle w:val="Compact"/>
+              <w:jc w:val="left"/>
+            </w:pPr>
+            <w:r>
+              <w:t xml:space="preserve">0 (0.0%)</w:t>
+            </w:r>
+          </w:p>
+        </w:tc>
+        <w:tc>
+          <w:p>
+            <w:pPr>
+              <w:pStyle w:val="Compact"/>
+              <w:jc w:val="left"/>
+            </w:pPr>
+            <w:r>
+              <w:t xml:space="preserve">0 (0.0%)</w:t>
             </w:r>
           </w:p>
         </w:tc>
@@ -944,40 +946,40 @@
               <w:jc w:val="left"/>
             </w:pPr>
             <w:r>
-              <w:t xml:space="preserve">0 (0.0)</w:t>
-            </w:r>
-          </w:p>
-        </w:tc>
-        <w:tc>
-          <w:p>
-            <w:pPr>
-              <w:pStyle w:val="Compact"/>
-              <w:jc w:val="left"/>
-            </w:pPr>
-            <w:r>
-              <w:t xml:space="preserve">0 (0.0)</w:t>
-            </w:r>
-          </w:p>
-        </w:tc>
-        <w:tc>
-          <w:p>
-            <w:pPr>
-              <w:pStyle w:val="Compact"/>
-              <w:jc w:val="left"/>
-            </w:pPr>
-            <w:r>
-              <w:t xml:space="preserve">0 (0.0)</w:t>
-            </w:r>
-          </w:p>
-        </w:tc>
-        <w:tc>
-          <w:p>
-            <w:pPr>
-              <w:pStyle w:val="Compact"/>
-              <w:jc w:val="left"/>
-            </w:pPr>
-            <w:r>
-              <w:t xml:space="preserve">0 (0.0)</w:t>
+              <w:t xml:space="preserve">0</w:t>
+            </w:r>
+          </w:p>
+        </w:tc>
+        <w:tc>
+          <w:p>
+            <w:pPr>
+              <w:pStyle w:val="Compact"/>
+              <w:jc w:val="left"/>
+            </w:pPr>
+            <w:r>
+              <w:t xml:space="preserve">0 (0.0%)</w:t>
+            </w:r>
+          </w:p>
+        </w:tc>
+        <w:tc>
+          <w:p>
+            <w:pPr>
+              <w:pStyle w:val="Compact"/>
+              <w:jc w:val="left"/>
+            </w:pPr>
+            <w:r>
+              <w:t xml:space="preserve">0 (0.0%)</w:t>
+            </w:r>
+          </w:p>
+        </w:tc>
+        <w:tc>
+          <w:p>
+            <w:pPr>
+              <w:pStyle w:val="Compact"/>
+              <w:jc w:val="left"/>
+            </w:pPr>
+            <w:r>
+              <w:t xml:space="preserve">0 (0.0%)</w:t>
             </w:r>
           </w:p>
         </w:tc>
@@ -1001,40 +1003,40 @@
               <w:jc w:val="left"/>
             </w:pPr>
             <w:r>
-              <w:t xml:space="preserve">1 (20.0)</w:t>
-            </w:r>
-          </w:p>
-        </w:tc>
-        <w:tc>
-          <w:p>
-            <w:pPr>
-              <w:pStyle w:val="Compact"/>
-              <w:jc w:val="left"/>
-            </w:pPr>
-            <w:r>
-              <w:t xml:space="preserve">1 (100.0)</w:t>
-            </w:r>
-          </w:p>
-        </w:tc>
-        <w:tc>
-          <w:p>
-            <w:pPr>
-              <w:pStyle w:val="Compact"/>
-              <w:jc w:val="left"/>
-            </w:pPr>
-            <w:r>
-              <w:t xml:space="preserve">0 (0.0)</w:t>
-            </w:r>
-          </w:p>
-        </w:tc>
-        <w:tc>
-          <w:p>
-            <w:pPr>
-              <w:pStyle w:val="Compact"/>
-              <w:jc w:val="left"/>
-            </w:pPr>
-            <w:r>
-              <w:t xml:space="preserve">0 (0.0)</w:t>
+              <w:t xml:space="preserve">1</w:t>
+            </w:r>
+          </w:p>
+        </w:tc>
+        <w:tc>
+          <w:p>
+            <w:pPr>
+              <w:pStyle w:val="Compact"/>
+              <w:jc w:val="left"/>
+            </w:pPr>
+            <w:r>
+              <w:t xml:space="preserve">1 (100.0%)</w:t>
+            </w:r>
+          </w:p>
+        </w:tc>
+        <w:tc>
+          <w:p>
+            <w:pPr>
+              <w:pStyle w:val="Compact"/>
+              <w:jc w:val="left"/>
+            </w:pPr>
+            <w:r>
+              <w:t xml:space="preserve">0 (0.0%)</w:t>
+            </w:r>
+          </w:p>
+        </w:tc>
+        <w:tc>
+          <w:p>
+            <w:pPr>
+              <w:pStyle w:val="Compact"/>
+              <w:jc w:val="left"/>
+            </w:pPr>
+            <w:r>
+              <w:t xml:space="preserve">0 (0.0%)</w:t>
             </w:r>
           </w:p>
         </w:tc>
@@ -1058,40 +1060,40 @@
               <w:jc w:val="left"/>
             </w:pPr>
             <w:r>
-              <w:t xml:space="preserve">0 (0.0)</w:t>
-            </w:r>
-          </w:p>
-        </w:tc>
-        <w:tc>
-          <w:p>
-            <w:pPr>
-              <w:pStyle w:val="Compact"/>
-              <w:jc w:val="left"/>
-            </w:pPr>
-            <w:r>
-              <w:t xml:space="preserve">0 (0.0)</w:t>
-            </w:r>
-          </w:p>
-        </w:tc>
-        <w:tc>
-          <w:p>
-            <w:pPr>
-              <w:pStyle w:val="Compact"/>
-              <w:jc w:val="left"/>
-            </w:pPr>
-            <w:r>
-              <w:t xml:space="preserve">0 (0.0)</w:t>
-            </w:r>
-          </w:p>
-        </w:tc>
-        <w:tc>
-          <w:p>
-            <w:pPr>
-              <w:pStyle w:val="Compact"/>
-              <w:jc w:val="left"/>
-            </w:pPr>
-            <w:r>
-              <w:t xml:space="preserve">0 (0.0)</w:t>
+              <w:t xml:space="preserve">0</w:t>
+            </w:r>
+          </w:p>
+        </w:tc>
+        <w:tc>
+          <w:p>
+            <w:pPr>
+              <w:pStyle w:val="Compact"/>
+              <w:jc w:val="left"/>
+            </w:pPr>
+            <w:r>
+              <w:t xml:space="preserve">0 (0.0%)</w:t>
+            </w:r>
+          </w:p>
+        </w:tc>
+        <w:tc>
+          <w:p>
+            <w:pPr>
+              <w:pStyle w:val="Compact"/>
+              <w:jc w:val="left"/>
+            </w:pPr>
+            <w:r>
+              <w:t xml:space="preserve">0 (0.0%)</w:t>
+            </w:r>
+          </w:p>
+        </w:tc>
+        <w:tc>
+          <w:p>
+            <w:pPr>
+              <w:pStyle w:val="Compact"/>
+              <w:jc w:val="left"/>
+            </w:pPr>
+            <w:r>
+              <w:t xml:space="preserve">0 (0.0%)</w:t>
             </w:r>
           </w:p>
         </w:tc>
@@ -1115,40 +1117,40 @@
               <w:jc w:val="left"/>
             </w:pPr>
             <w:r>
-              <w:t xml:space="preserve">4 (16.0)</w:t>
-            </w:r>
-          </w:p>
-        </w:tc>
-        <w:tc>
-          <w:p>
-            <w:pPr>
-              <w:pStyle w:val="Compact"/>
-              <w:jc w:val="left"/>
-            </w:pPr>
-            <w:r>
-              <w:t xml:space="preserve">3 (75.0)</w:t>
-            </w:r>
-          </w:p>
-        </w:tc>
-        <w:tc>
-          <w:p>
-            <w:pPr>
-              <w:pStyle w:val="Compact"/>
-              <w:jc w:val="left"/>
-            </w:pPr>
-            <w:r>
-              <w:t xml:space="preserve">1 (25.0)</w:t>
-            </w:r>
-          </w:p>
-        </w:tc>
-        <w:tc>
-          <w:p>
-            <w:pPr>
-              <w:pStyle w:val="Compact"/>
-              <w:jc w:val="left"/>
-            </w:pPr>
-            <w:r>
-              <w:t xml:space="preserve">0 (25.0)</w:t>
+              <w:t xml:space="preserve">4</w:t>
+            </w:r>
+          </w:p>
+        </w:tc>
+        <w:tc>
+          <w:p>
+            <w:pPr>
+              <w:pStyle w:val="Compact"/>
+              <w:jc w:val="left"/>
+            </w:pPr>
+            <w:r>
+              <w:t xml:space="preserve">3 (75.0%)</w:t>
+            </w:r>
+          </w:p>
+        </w:tc>
+        <w:tc>
+          <w:p>
+            <w:pPr>
+              <w:pStyle w:val="Compact"/>
+              <w:jc w:val="left"/>
+            </w:pPr>
+            <w:r>
+              <w:t xml:space="preserve">1 (25.0%)</w:t>
+            </w:r>
+          </w:p>
+        </w:tc>
+        <w:tc>
+          <w:p>
+            <w:pPr>
+              <w:pStyle w:val="Compact"/>
+              <w:jc w:val="left"/>
+            </w:pPr>
+            <w:r>
+              <w:t xml:space="preserve">0 (0.0%)</w:t>
             </w:r>
           </w:p>
         </w:tc>
@@ -1172,40 +1174,40 @@
               <w:jc w:val="left"/>
             </w:pPr>
             <w:r>
-              <w:t xml:space="preserve">2 (25.0)</w:t>
-            </w:r>
-          </w:p>
-        </w:tc>
-        <w:tc>
-          <w:p>
-            <w:pPr>
-              <w:pStyle w:val="Compact"/>
-              <w:jc w:val="left"/>
-            </w:pPr>
-            <w:r>
-              <w:t xml:space="preserve">0 (0.0)</w:t>
-            </w:r>
-          </w:p>
-        </w:tc>
-        <w:tc>
-          <w:p>
-            <w:pPr>
-              <w:pStyle w:val="Compact"/>
-              <w:jc w:val="left"/>
-            </w:pPr>
-            <w:r>
-              <w:t xml:space="preserve">0 (0.0)</w:t>
-            </w:r>
-          </w:p>
-        </w:tc>
-        <w:tc>
-          <w:p>
-            <w:pPr>
-              <w:pStyle w:val="Compact"/>
-              <w:jc w:val="left"/>
-            </w:pPr>
-            <w:r>
-              <w:t xml:space="preserve">2 (0.0)</w:t>
+              <w:t xml:space="preserve">2</w:t>
+            </w:r>
+          </w:p>
+        </w:tc>
+        <w:tc>
+          <w:p>
+            <w:pPr>
+              <w:pStyle w:val="Compact"/>
+              <w:jc w:val="left"/>
+            </w:pPr>
+            <w:r>
+              <w:t xml:space="preserve">0 (0.0%)</w:t>
+            </w:r>
+          </w:p>
+        </w:tc>
+        <w:tc>
+          <w:p>
+            <w:pPr>
+              <w:pStyle w:val="Compact"/>
+              <w:jc w:val="left"/>
+            </w:pPr>
+            <w:r>
+              <w:t xml:space="preserve">0 (0.0%)</w:t>
+            </w:r>
+          </w:p>
+        </w:tc>
+        <w:tc>
+          <w:p>
+            <w:pPr>
+              <w:pStyle w:val="Compact"/>
+              <w:jc w:val="left"/>
+            </w:pPr>
+            <w:r>
+              <w:t xml:space="preserve">2 (100.0%)</w:t>
             </w:r>
           </w:p>
         </w:tc>
@@ -1229,40 +1231,40 @@
               <w:jc w:val="left"/>
             </w:pPr>
             <w:r>
-              <w:t xml:space="preserve">1 (16.7)</w:t>
-            </w:r>
-          </w:p>
-        </w:tc>
-        <w:tc>
-          <w:p>
-            <w:pPr>
-              <w:pStyle w:val="Compact"/>
-              <w:jc w:val="left"/>
-            </w:pPr>
-            <w:r>
-              <w:t xml:space="preserve">1 (100.0)</w:t>
-            </w:r>
-          </w:p>
-        </w:tc>
-        <w:tc>
-          <w:p>
-            <w:pPr>
-              <w:pStyle w:val="Compact"/>
-              <w:jc w:val="left"/>
-            </w:pPr>
-            <w:r>
-              <w:t xml:space="preserve">0 (0.0)</w:t>
-            </w:r>
-          </w:p>
-        </w:tc>
-        <w:tc>
-          <w:p>
-            <w:pPr>
-              <w:pStyle w:val="Compact"/>
-              <w:jc w:val="left"/>
-            </w:pPr>
-            <w:r>
-              <w:t xml:space="preserve">0 (0.0)</w:t>
+              <w:t xml:space="preserve">1</w:t>
+            </w:r>
+          </w:p>
+        </w:tc>
+        <w:tc>
+          <w:p>
+            <w:pPr>
+              <w:pStyle w:val="Compact"/>
+              <w:jc w:val="left"/>
+            </w:pPr>
+            <w:r>
+              <w:t xml:space="preserve">1 (100.0%)</w:t>
+            </w:r>
+          </w:p>
+        </w:tc>
+        <w:tc>
+          <w:p>
+            <w:pPr>
+              <w:pStyle w:val="Compact"/>
+              <w:jc w:val="left"/>
+            </w:pPr>
+            <w:r>
+              <w:t xml:space="preserve">0 (0.0%)</w:t>
+            </w:r>
+          </w:p>
+        </w:tc>
+        <w:tc>
+          <w:p>
+            <w:pPr>
+              <w:pStyle w:val="Compact"/>
+              <w:jc w:val="left"/>
+            </w:pPr>
+            <w:r>
+              <w:t xml:space="preserve">0 (0.0%)</w:t>
             </w:r>
           </w:p>
         </w:tc>
@@ -1286,40 +1288,40 @@
               <w:jc w:val="left"/>
             </w:pPr>
             <w:r>
-              <w:t xml:space="preserve">0 (0.0)</w:t>
-            </w:r>
-          </w:p>
-        </w:tc>
-        <w:tc>
-          <w:p>
-            <w:pPr>
-              <w:pStyle w:val="Compact"/>
-              <w:jc w:val="left"/>
-            </w:pPr>
-            <w:r>
-              <w:t xml:space="preserve">0 (0.0)</w:t>
-            </w:r>
-          </w:p>
-        </w:tc>
-        <w:tc>
-          <w:p>
-            <w:pPr>
-              <w:pStyle w:val="Compact"/>
-              <w:jc w:val="left"/>
-            </w:pPr>
-            <w:r>
-              <w:t xml:space="preserve">0 (0.0)</w:t>
-            </w:r>
-          </w:p>
-        </w:tc>
-        <w:tc>
-          <w:p>
-            <w:pPr>
-              <w:pStyle w:val="Compact"/>
-              <w:jc w:val="left"/>
-            </w:pPr>
-            <w:r>
-              <w:t xml:space="preserve">0 (0.0)</w:t>
+              <w:t xml:space="preserve">0</w:t>
+            </w:r>
+          </w:p>
+        </w:tc>
+        <w:tc>
+          <w:p>
+            <w:pPr>
+              <w:pStyle w:val="Compact"/>
+              <w:jc w:val="left"/>
+            </w:pPr>
+            <w:r>
+              <w:t xml:space="preserve">0 (0.0%)</w:t>
+            </w:r>
+          </w:p>
+        </w:tc>
+        <w:tc>
+          <w:p>
+            <w:pPr>
+              <w:pStyle w:val="Compact"/>
+              <w:jc w:val="left"/>
+            </w:pPr>
+            <w:r>
+              <w:t xml:space="preserve">0 (0.0%)</w:t>
+            </w:r>
+          </w:p>
+        </w:tc>
+        <w:tc>
+          <w:p>
+            <w:pPr>
+              <w:pStyle w:val="Compact"/>
+              <w:jc w:val="left"/>
+            </w:pPr>
+            <w:r>
+              <w:t xml:space="preserve">0 (0.0%)</w:t>
             </w:r>
           </w:p>
         </w:tc>
@@ -1343,40 +1345,40 @@
               <w:jc w:val="left"/>
             </w:pPr>
             <w:r>
-              <w:t xml:space="preserve">3 (25.0)</w:t>
-            </w:r>
-          </w:p>
-        </w:tc>
-        <w:tc>
-          <w:p>
-            <w:pPr>
-              <w:pStyle w:val="Compact"/>
-              <w:jc w:val="left"/>
-            </w:pPr>
-            <w:r>
-              <w:t xml:space="preserve">2 (66.7)</w:t>
-            </w:r>
-          </w:p>
-        </w:tc>
-        <w:tc>
-          <w:p>
-            <w:pPr>
-              <w:pStyle w:val="Compact"/>
-              <w:jc w:val="left"/>
-            </w:pPr>
-            <w:r>
-              <w:t xml:space="preserve">0 (0.0)</w:t>
-            </w:r>
-          </w:p>
-        </w:tc>
-        <w:tc>
-          <w:p>
-            <w:pPr>
-              <w:pStyle w:val="Compact"/>
-              <w:jc w:val="left"/>
-            </w:pPr>
-            <w:r>
-              <w:t xml:space="preserve">1 (0.0)</w:t>
+              <w:t xml:space="preserve">3</w:t>
+            </w:r>
+          </w:p>
+        </w:tc>
+        <w:tc>
+          <w:p>
+            <w:pPr>
+              <w:pStyle w:val="Compact"/>
+              <w:jc w:val="left"/>
+            </w:pPr>
+            <w:r>
+              <w:t xml:space="preserve">2 (66.7%)</w:t>
+            </w:r>
+          </w:p>
+        </w:tc>
+        <w:tc>
+          <w:p>
+            <w:pPr>
+              <w:pStyle w:val="Compact"/>
+              <w:jc w:val="left"/>
+            </w:pPr>
+            <w:r>
+              <w:t xml:space="preserve">0 (0.0%)</w:t>
+            </w:r>
+          </w:p>
+        </w:tc>
+        <w:tc>
+          <w:p>
+            <w:pPr>
+              <w:pStyle w:val="Compact"/>
+              <w:jc w:val="left"/>
+            </w:pPr>
+            <w:r>
+              <w:t xml:space="preserve">1 (33.3%)</w:t>
             </w:r>
           </w:p>
         </w:tc>
@@ -1400,40 +1402,40 @@
               <w:jc w:val="left"/>
             </w:pPr>
             <w:r>
-              <w:t xml:space="preserve">8 (22.2)</w:t>
-            </w:r>
-          </w:p>
-        </w:tc>
-        <w:tc>
-          <w:p>
-            <w:pPr>
-              <w:pStyle w:val="Compact"/>
-              <w:jc w:val="left"/>
-            </w:pPr>
-            <w:r>
-              <w:t xml:space="preserve">6 (75.0)</w:t>
-            </w:r>
-          </w:p>
-        </w:tc>
-        <w:tc>
-          <w:p>
-            <w:pPr>
-              <w:pStyle w:val="Compact"/>
-              <w:jc w:val="left"/>
-            </w:pPr>
-            <w:r>
-              <w:t xml:space="preserve">1 (12.5)</w:t>
-            </w:r>
-          </w:p>
-        </w:tc>
-        <w:tc>
-          <w:p>
-            <w:pPr>
-              <w:pStyle w:val="Compact"/>
-              <w:jc w:val="left"/>
-            </w:pPr>
-            <w:r>
-              <w:t xml:space="preserve">1 (12.5)</w:t>
+              <w:t xml:space="preserve">8</w:t>
+            </w:r>
+          </w:p>
+        </w:tc>
+        <w:tc>
+          <w:p>
+            <w:pPr>
+              <w:pStyle w:val="Compact"/>
+              <w:jc w:val="left"/>
+            </w:pPr>
+            <w:r>
+              <w:t xml:space="preserve">6 (75.0%)</w:t>
+            </w:r>
+          </w:p>
+        </w:tc>
+        <w:tc>
+          <w:p>
+            <w:pPr>
+              <w:pStyle w:val="Compact"/>
+              <w:jc w:val="left"/>
+            </w:pPr>
+            <w:r>
+              <w:t xml:space="preserve">1 (12.5%)</w:t>
+            </w:r>
+          </w:p>
+        </w:tc>
+        <w:tc>
+          <w:p>
+            <w:pPr>
+              <w:pStyle w:val="Compact"/>
+              <w:jc w:val="left"/>
+            </w:pPr>
+            <w:r>
+              <w:t xml:space="preserve">1 (12.5%)</w:t>
             </w:r>
           </w:p>
         </w:tc>
@@ -1457,40 +1459,40 @@
               <w:jc w:val="left"/>
             </w:pPr>
             <w:r>
-              <w:t xml:space="preserve">9 (33.3)</w:t>
-            </w:r>
-          </w:p>
-        </w:tc>
-        <w:tc>
-          <w:p>
-            <w:pPr>
-              <w:pStyle w:val="Compact"/>
-              <w:jc w:val="left"/>
-            </w:pPr>
-            <w:r>
-              <w:t xml:space="preserve">8 (88.9)</w:t>
-            </w:r>
-          </w:p>
-        </w:tc>
-        <w:tc>
-          <w:p>
-            <w:pPr>
-              <w:pStyle w:val="Compact"/>
-              <w:jc w:val="left"/>
-            </w:pPr>
-            <w:r>
-              <w:t xml:space="preserve">0 (0.0)</w:t>
-            </w:r>
-          </w:p>
-        </w:tc>
-        <w:tc>
-          <w:p>
-            <w:pPr>
-              <w:pStyle w:val="Compact"/>
-              <w:jc w:val="left"/>
-            </w:pPr>
-            <w:r>
-              <w:t xml:space="preserve">1 (0.0)</w:t>
+              <w:t xml:space="preserve">9</w:t>
+            </w:r>
+          </w:p>
+        </w:tc>
+        <w:tc>
+          <w:p>
+            <w:pPr>
+              <w:pStyle w:val="Compact"/>
+              <w:jc w:val="left"/>
+            </w:pPr>
+            <w:r>
+              <w:t xml:space="preserve">8 (88.9%)</w:t>
+            </w:r>
+          </w:p>
+        </w:tc>
+        <w:tc>
+          <w:p>
+            <w:pPr>
+              <w:pStyle w:val="Compact"/>
+              <w:jc w:val="left"/>
+            </w:pPr>
+            <w:r>
+              <w:t xml:space="preserve">0 (0.0%)</w:t>
+            </w:r>
+          </w:p>
+        </w:tc>
+        <w:tc>
+          <w:p>
+            <w:pPr>
+              <w:pStyle w:val="Compact"/>
+              <w:jc w:val="left"/>
+            </w:pPr>
+            <w:r>
+              <w:t xml:space="preserve">1 (11.1%)</w:t>
             </w:r>
           </w:p>
         </w:tc>
@@ -1514,40 +1516,40 @@
               <w:jc w:val="left"/>
             </w:pPr>
             <w:r>
-              <w:t xml:space="preserve">6 (30.0)</w:t>
-            </w:r>
-          </w:p>
-        </w:tc>
-        <w:tc>
-          <w:p>
-            <w:pPr>
-              <w:pStyle w:val="Compact"/>
-              <w:jc w:val="left"/>
-            </w:pPr>
-            <w:r>
-              <w:t xml:space="preserve">4 (66.7)</w:t>
-            </w:r>
-          </w:p>
-        </w:tc>
-        <w:tc>
-          <w:p>
-            <w:pPr>
-              <w:pStyle w:val="Compact"/>
-              <w:jc w:val="left"/>
-            </w:pPr>
-            <w:r>
-              <w:t xml:space="preserve">1 (16.7)</w:t>
-            </w:r>
-          </w:p>
-        </w:tc>
-        <w:tc>
-          <w:p>
-            <w:pPr>
-              <w:pStyle w:val="Compact"/>
-              <w:jc w:val="left"/>
-            </w:pPr>
-            <w:r>
-              <w:t xml:space="preserve">1 (16.7)</w:t>
+              <w:t xml:space="preserve">6</w:t>
+            </w:r>
+          </w:p>
+        </w:tc>
+        <w:tc>
+          <w:p>
+            <w:pPr>
+              <w:pStyle w:val="Compact"/>
+              <w:jc w:val="left"/>
+            </w:pPr>
+            <w:r>
+              <w:t xml:space="preserve">4 (66.7%)</w:t>
+            </w:r>
+          </w:p>
+        </w:tc>
+        <w:tc>
+          <w:p>
+            <w:pPr>
+              <w:pStyle w:val="Compact"/>
+              <w:jc w:val="left"/>
+            </w:pPr>
+            <w:r>
+              <w:t xml:space="preserve">1 (16.7%)</w:t>
+            </w:r>
+          </w:p>
+        </w:tc>
+        <w:tc>
+          <w:p>
+            <w:pPr>
+              <w:pStyle w:val="Compact"/>
+              <w:jc w:val="left"/>
+            </w:pPr>
+            <w:r>
+              <w:t xml:space="preserve">1 (16.7%)</w:t>
             </w:r>
           </w:p>
         </w:tc>
@@ -1571,40 +1573,40 @@
               <w:jc w:val="left"/>
             </w:pPr>
             <w:r>
-              <w:t xml:space="preserve">4 (66.7)</w:t>
-            </w:r>
-          </w:p>
-        </w:tc>
-        <w:tc>
-          <w:p>
-            <w:pPr>
-              <w:pStyle w:val="Compact"/>
-              <w:jc w:val="left"/>
-            </w:pPr>
-            <w:r>
-              <w:t xml:space="preserve">3 (75.0)</w:t>
-            </w:r>
-          </w:p>
-        </w:tc>
-        <w:tc>
-          <w:p>
-            <w:pPr>
-              <w:pStyle w:val="Compact"/>
-              <w:jc w:val="left"/>
-            </w:pPr>
-            <w:r>
-              <w:t xml:space="preserve">0 (0.0)</w:t>
-            </w:r>
-          </w:p>
-        </w:tc>
-        <w:tc>
-          <w:p>
-            <w:pPr>
-              <w:pStyle w:val="Compact"/>
-              <w:jc w:val="left"/>
-            </w:pPr>
-            <w:r>
-              <w:t xml:space="preserve">1 (0.0)</w:t>
+              <w:t xml:space="preserve">4</w:t>
+            </w:r>
+          </w:p>
+        </w:tc>
+        <w:tc>
+          <w:p>
+            <w:pPr>
+              <w:pStyle w:val="Compact"/>
+              <w:jc w:val="left"/>
+            </w:pPr>
+            <w:r>
+              <w:t xml:space="preserve">3 (75.0%)</w:t>
+            </w:r>
+          </w:p>
+        </w:tc>
+        <w:tc>
+          <w:p>
+            <w:pPr>
+              <w:pStyle w:val="Compact"/>
+              <w:jc w:val="left"/>
+            </w:pPr>
+            <w:r>
+              <w:t xml:space="preserve">0 (0.0%)</w:t>
+            </w:r>
+          </w:p>
+        </w:tc>
+        <w:tc>
+          <w:p>
+            <w:pPr>
+              <w:pStyle w:val="Compact"/>
+              <w:jc w:val="left"/>
+            </w:pPr>
+            <w:r>
+              <w:t xml:space="preserve">1 (25.0%)</w:t>
             </w:r>
           </w:p>
         </w:tc>
@@ -1628,40 +1630,40 @@
               <w:jc w:val="left"/>
             </w:pPr>
             <w:r>
-              <w:t xml:space="preserve">9 (14.8)</w:t>
-            </w:r>
-          </w:p>
-        </w:tc>
-        <w:tc>
-          <w:p>
-            <w:pPr>
-              <w:pStyle w:val="Compact"/>
-              <w:jc w:val="left"/>
-            </w:pPr>
-            <w:r>
-              <w:t xml:space="preserve">8 (88.9)</w:t>
-            </w:r>
-          </w:p>
-        </w:tc>
-        <w:tc>
-          <w:p>
-            <w:pPr>
-              <w:pStyle w:val="Compact"/>
-              <w:jc w:val="left"/>
-            </w:pPr>
-            <w:r>
-              <w:t xml:space="preserve">1 (11.1)</w:t>
-            </w:r>
-          </w:p>
-        </w:tc>
-        <w:tc>
-          <w:p>
-            <w:pPr>
-              <w:pStyle w:val="Compact"/>
-              <w:jc w:val="left"/>
-            </w:pPr>
-            <w:r>
-              <w:t xml:space="preserve">0 (11.1)</w:t>
+              <w:t xml:space="preserve">9</w:t>
+            </w:r>
+          </w:p>
+        </w:tc>
+        <w:tc>
+          <w:p>
+            <w:pPr>
+              <w:pStyle w:val="Compact"/>
+              <w:jc w:val="left"/>
+            </w:pPr>
+            <w:r>
+              <w:t xml:space="preserve">8 (88.9%)</w:t>
+            </w:r>
+          </w:p>
+        </w:tc>
+        <w:tc>
+          <w:p>
+            <w:pPr>
+              <w:pStyle w:val="Compact"/>
+              <w:jc w:val="left"/>
+            </w:pPr>
+            <w:r>
+              <w:t xml:space="preserve">1 (11.1%)</w:t>
+            </w:r>
+          </w:p>
+        </w:tc>
+        <w:tc>
+          <w:p>
+            <w:pPr>
+              <w:pStyle w:val="Compact"/>
+              <w:jc w:val="left"/>
+            </w:pPr>
+            <w:r>
+              <w:t xml:space="preserve">0 (0.0%)</w:t>
             </w:r>
           </w:p>
         </w:tc>
@@ -2207,7 +2209,7 @@
     </w:lvl>
   </w:abstractNum>
   <w:abstractNum w:abstractNumId="990">
-    <w:nsid w:val="7d31ae5c"/>
+    <w:nsid w:val="86668689"/>
     <w:multiLevelType w:val="multilevel"/>
     <w:lvl w:ilvl="0">
       <w:numFmt w:val="bullet"/>

</xml_diff>